<commit_message>
Ajout du fichier technique de generic.py
</commit_message>
<xml_diff>
--- a/doc/camera.docx
+++ b/doc/camera.docx
@@ -153,7 +153,29 @@
       </w:pPr>
       <w:r>
         <w:tab/>
-        <w:t>La méthode centre_target_camera permet de cibler un sprite en définissant ses coordonnées comme le centre de l’écran</w:t>
+        <w:t xml:space="preserve">La méthode </w:t>
+      </w:r>
+      <w:r>
+        <w:t>« </w:t>
+      </w:r>
+      <w:proofErr w:type="spellStart"/>
+      <w:r>
+        <w:t>centre_target_camera</w:t>
+      </w:r>
+      <w:proofErr w:type="spellEnd"/>
+      <w:r>
+        <w:t> »</w:t>
+      </w:r>
+      <w:r>
+        <w:t xml:space="preserve"> permet de cibler un </w:t>
+      </w:r>
+      <w:proofErr w:type="spellStart"/>
+      <w:r>
+        <w:t>sprite</w:t>
+      </w:r>
+      <w:proofErr w:type="spellEnd"/>
+      <w:r>
+        <w:t xml:space="preserve"> en définissant ses coordonnées comme le centre de l’écran</w:t>
       </w:r>
       <w:r>
         <w:t xml:space="preserve"> (plus précisément, on calcule un vecteur décalage à appliquer aux coordonnées de toutes les images lors de leur affichage).</w:t>
@@ -226,7 +248,21 @@
       <w:r>
         <w:lastRenderedPageBreak/>
         <w:tab/>
-        <w:t xml:space="preserve">La méthode custom_draw permet d’afficher tous les image de l’écran. D’abord, on centre l’écran sur le jouer. </w:t>
+        <w:t>La méthode</w:t>
+      </w:r>
+      <w:r>
+        <w:t> « </w:t>
+      </w:r>
+      <w:proofErr w:type="spellStart"/>
+      <w:r>
+        <w:t>custom_draw</w:t>
+      </w:r>
+      <w:proofErr w:type="spellEnd"/>
+      <w:r>
+        <w:t> »</w:t>
+      </w:r>
+      <w:r>
+        <w:t xml:space="preserve"> permet d’afficher tous les image de l’écran. D’abord, on centre l’écran sur le jouer. </w:t>
       </w:r>
       <w:r>
         <w:t>Ensuite, nous avons rajouté un système permettant d’optimiser les performances du jeu en récupérer uniquement les blocs qui peuvent apparaître à l’écran. Ces derniers sont les seuls à être affichés, tous les autres blocs sont ignorés et ne demandent aucune ressource de calcul. Cette sélection se base sur les coordonnées du joueur.</w:t>
@@ -308,6 +344,9 @@
         <w:jc w:val="both"/>
       </w:pPr>
       <w:r>
+        <w:rPr>
+          <w:noProof/>
+        </w:rPr>
         <w:drawing>
           <wp:inline distT="0" distB="0" distL="0" distR="0" wp14:anchorId="092F4C87" wp14:editId="2C4E7B55">
             <wp:extent cx="5760720" cy="488950"/>
@@ -359,6 +398,9 @@
         <w:jc w:val="both"/>
       </w:pPr>
       <w:r>
+        <w:rPr>
+          <w:noProof/>
+        </w:rPr>
         <w:drawing>
           <wp:inline distT="0" distB="0" distL="0" distR="0" wp14:anchorId="2C92ED40" wp14:editId="7A65899F">
             <wp:extent cx="5760720" cy="307340"/>

</xml_diff>